<commit_message>
Add url to presentation
</commit_message>
<xml_diff>
--- a/conf/EXO-all-templates.docx
+++ b/conf/EXO-all-templates.docx
@@ -125,45 +125,14 @@
           <w:lang w:val="en-US"/>
         </w:rPr>
       </w:pPr>
-      <w:proofErr w:type="spellStart"/>
-      <w:r>
-        <w:rPr>
-          <w:rFonts w:ascii="Verdana" w:hAnsi="Verdana" w:cs="Verdana"/>
-          <w:sz w:val="24"/>
-          <w:szCs w:val="24"/>
-          <w:lang w:val="en-US"/>
-        </w:rPr>
-        <w:t>Pyatnitskaya</w:t>
-      </w:r>
-      <w:proofErr w:type="spellEnd"/>
-      <w:r>
-        <w:rPr>
-          <w:rFonts w:ascii="Verdana" w:hAnsi="Verdana" w:cs="Verdana"/>
-          <w:sz w:val="24"/>
-          <w:szCs w:val="24"/>
-          <w:lang w:val="en-US"/>
-        </w:rPr>
-        <w:t xml:space="preserve"> </w:t>
-      </w:r>
-      <w:proofErr w:type="spellStart"/>
-      <w:r>
-        <w:rPr>
-          <w:rFonts w:ascii="Verdana" w:hAnsi="Verdana" w:cs="Verdana"/>
-          <w:sz w:val="24"/>
-          <w:szCs w:val="24"/>
-          <w:lang w:val="en-US"/>
-        </w:rPr>
-        <w:t>st.</w:t>
-      </w:r>
-      <w:proofErr w:type="spellEnd"/>
-      <w:r>
-        <w:rPr>
-          <w:rFonts w:ascii="Verdana" w:hAnsi="Verdana" w:cs="Verdana"/>
-          <w:sz w:val="24"/>
-          <w:szCs w:val="24"/>
-          <w:lang w:val="en-US"/>
-        </w:rPr>
-        <w:t>, 48, Moscow, Russia</w:t>
+      <w:r>
+        <w:rPr>
+          <w:rFonts w:ascii="Verdana" w:hAnsi="Verdana" w:cs="Verdana"/>
+          <w:sz w:val="24"/>
+          <w:szCs w:val="24"/>
+          <w:lang w:val="en-US"/>
+        </w:rPr>
+        <w:t>Pyatnitskaya st., 48, Moscow, Russia</w:t>
       </w:r>
     </w:p>
     <w:p>
@@ -967,7 +936,6 @@
         </w:rPr>
         <w:t xml:space="preserve">− </w:t>
       </w:r>
-      <w:proofErr w:type="spellStart"/>
       <w:r>
         <w:rPr>
           <w:rFonts w:ascii="Verdana" w:hAnsi="Verdana" w:cs="Cambria"/>
@@ -977,7 +945,6 @@
         </w:rPr>
         <w:t>Kaygorodov</w:t>
       </w:r>
-      <w:proofErr w:type="spellEnd"/>
       <w:r>
         <w:rPr>
           <w:rFonts w:ascii="Verdana" w:hAnsi="Verdana" w:cs="Verdana"/>
@@ -1055,7 +1022,6 @@
         </w:rPr>
         <w:t xml:space="preserve">− </w:t>
       </w:r>
-      <w:proofErr w:type="spellStart"/>
       <w:r>
         <w:rPr>
           <w:rFonts w:ascii="Verdana" w:hAnsi="Verdana" w:cs="Cambria"/>
@@ -1065,7 +1031,6 @@
         </w:rPr>
         <w:t>Fateeva</w:t>
       </w:r>
-      <w:proofErr w:type="spellEnd"/>
       <w:r>
         <w:rPr>
           <w:rFonts w:ascii="Verdana" w:hAnsi="Verdana" w:cs="Verdana"/>
@@ -1125,7 +1090,6 @@
         </w:rPr>
         <w:t xml:space="preserve">− </w:t>
       </w:r>
-      <w:proofErr w:type="spellStart"/>
       <w:r>
         <w:rPr>
           <w:rFonts w:ascii="Verdana" w:hAnsi="Verdana" w:cs="Cambria"/>
@@ -1133,9 +1097,49 @@
           <w:szCs w:val="24"/>
           <w:lang w:val="en-US"/>
         </w:rPr>
-        <w:t>Arakcheev</w:t>
-      </w:r>
-      <w:proofErr w:type="spellEnd"/>
+        <w:t>Arakcheev A.S.</w:t>
+      </w:r>
+      <w:r>
+        <w:rPr>
+          <w:rFonts w:ascii="Verdana" w:hAnsi="Verdana" w:cs="Verdana"/>
+          <w:sz w:val="24"/>
+          <w:szCs w:val="24"/>
+          <w:lang w:val="en-US"/>
+        </w:rPr>
+        <w:t xml:space="preserve"> (</w:t>
+      </w:r>
+      <w:r>
+        <w:rPr>
+          <w:rFonts w:ascii="Verdana" w:hAnsi="Verdana" w:cs="Verdana"/>
+          <w:sz w:val="24"/>
+          <w:szCs w:val="24"/>
+          <w:lang w:val="en-US"/>
+        </w:rPr>
+        <w:t>Institute of Astronomy</w:t>
+      </w:r>
+      <w:r>
+        <w:rPr>
+          <w:rFonts w:ascii="Verdana" w:hAnsi="Verdana" w:cs="Verdana"/>
+          <w:sz w:val="24"/>
+          <w:szCs w:val="24"/>
+          <w:lang w:val="en-US"/>
+        </w:rPr>
+        <w:t>)</w:t>
+      </w:r>
+    </w:p>
+    <w:p>
+      <w:pPr>
+        <w:autoSpaceDE w:val="0"/>
+        <w:autoSpaceDN w:val="0"/>
+        <w:adjustRightInd w:val="0"/>
+        <w:spacing w:after="0" w:line="240" w:lineRule="auto"/>
+        <w:rPr>
+          <w:rFonts w:ascii="Verdana" w:hAnsi="Verdana" w:cs="Verdana"/>
+          <w:sz w:val="24"/>
+          <w:szCs w:val="24"/>
+          <w:lang w:val="en-US"/>
+        </w:rPr>
+      </w:pPr>
       <w:r>
         <w:rPr>
           <w:rFonts w:ascii="Verdana" w:hAnsi="Verdana" w:cs="Cambria"/>
@@ -1143,11 +1147,413 @@
           <w:szCs w:val="24"/>
           <w:lang w:val="en-US"/>
         </w:rPr>
-        <w:t xml:space="preserve"> A.S.</w:t>
-      </w:r>
-      <w:r>
-        <w:rPr>
-          <w:rFonts w:ascii="Verdana" w:hAnsi="Verdana" w:cs="Verdana"/>
+        <w:t xml:space="preserve">− </w:t>
+      </w:r>
+      <w:r>
+        <w:rPr>
+          <w:rFonts w:ascii="Verdana" w:hAnsi="Verdana" w:cs="Cambria"/>
+          <w:sz w:val="24"/>
+          <w:szCs w:val="24"/>
+          <w:lang w:val="en-US"/>
+        </w:rPr>
+        <w:t>Cherenkov</w:t>
+      </w:r>
+      <w:r>
+        <w:rPr>
+          <w:rFonts w:ascii="Verdana" w:hAnsi="Verdana" w:cs="Verdana"/>
+          <w:sz w:val="24"/>
+          <w:szCs w:val="24"/>
+          <w:lang w:val="en-US"/>
+        </w:rPr>
+        <w:t xml:space="preserve"> A.A</w:t>
+      </w:r>
+      <w:r>
+        <w:rPr>
+          <w:rFonts w:ascii="Verdana" w:hAnsi="Verdana" w:cs="Verdana"/>
+          <w:sz w:val="24"/>
+          <w:szCs w:val="24"/>
+          <w:lang w:val="en-US"/>
+        </w:rPr>
+        <w:t>. (</w:t>
+      </w:r>
+      <w:r>
+        <w:rPr>
+          <w:rFonts w:ascii="Verdana" w:hAnsi="Verdana" w:cs="Verdana"/>
+          <w:sz w:val="24"/>
+          <w:szCs w:val="24"/>
+          <w:lang w:val="en-US"/>
+        </w:rPr>
+        <w:t>Institute of Astronomy</w:t>
+      </w:r>
+      <w:r>
+        <w:rPr>
+          <w:rFonts w:ascii="Verdana" w:hAnsi="Verdana" w:cs="Verdana"/>
+          <w:sz w:val="24"/>
+          <w:szCs w:val="24"/>
+          <w:lang w:val="en-US"/>
+        </w:rPr>
+        <w:t>)</w:t>
+      </w:r>
+    </w:p>
+    <w:p>
+      <w:pPr>
+        <w:autoSpaceDE w:val="0"/>
+        <w:autoSpaceDN w:val="0"/>
+        <w:adjustRightInd w:val="0"/>
+        <w:spacing w:after="0" w:line="240" w:lineRule="auto"/>
+        <w:rPr>
+          <w:rFonts w:ascii="Verdana" w:hAnsi="Verdana" w:cs="Verdana"/>
+          <w:sz w:val="24"/>
+          <w:szCs w:val="24"/>
+          <w:lang w:val="en-US"/>
+        </w:rPr>
+      </w:pPr>
+    </w:p>
+    <w:p>
+      <w:pPr>
+        <w:autoSpaceDE w:val="0"/>
+        <w:autoSpaceDN w:val="0"/>
+        <w:adjustRightInd w:val="0"/>
+        <w:spacing w:after="0" w:line="240" w:lineRule="auto"/>
+        <w:rPr>
+          <w:rFonts w:ascii="Verdana" w:hAnsi="Verdana" w:cs="Verdana"/>
+          <w:sz w:val="24"/>
+          <w:szCs w:val="24"/>
+          <w:lang w:val="en-US"/>
+        </w:rPr>
+      </w:pPr>
+      <w:r>
+        <w:rPr>
+          <w:rFonts w:ascii="Verdana" w:hAnsi="Verdana" w:cs="Verdana"/>
+          <w:sz w:val="24"/>
+          <w:szCs w:val="24"/>
+          <w:lang w:val="en-US"/>
+        </w:rPr>
+        <w:t>The school is organized as a course of invited lectures given by leading</w:t>
+      </w:r>
+    </w:p>
+    <w:p>
+      <w:pPr>
+        <w:autoSpaceDE w:val="0"/>
+        <w:autoSpaceDN w:val="0"/>
+        <w:adjustRightInd w:val="0"/>
+        <w:spacing w:after="0" w:line="240" w:lineRule="auto"/>
+        <w:rPr>
+          <w:rFonts w:ascii="Verdana" w:hAnsi="Verdana" w:cs="Verdana"/>
+          <w:sz w:val="24"/>
+          <w:szCs w:val="24"/>
+          <w:lang w:val="en-US"/>
+        </w:rPr>
+      </w:pPr>
+      <w:r>
+        <w:rPr>
+          <w:rFonts w:ascii="Verdana" w:hAnsi="Verdana" w:cs="Verdana"/>
+          <w:sz w:val="24"/>
+          <w:szCs w:val="24"/>
+          <w:lang w:val="en-US"/>
+        </w:rPr>
+        <w:t xml:space="preserve">Russian and foreign </w:t>
+      </w:r>
+      <w:r>
+        <w:rPr>
+          <w:rFonts w:ascii="Verdana" w:hAnsi="Verdana" w:cs="Verdana"/>
+          <w:sz w:val="24"/>
+          <w:szCs w:val="24"/>
+          <w:lang w:val="en-US"/>
+        </w:rPr>
+        <w:t xml:space="preserve">scientists working in </w:t>
+      </w:r>
+      <w:r>
+        <w:rPr>
+          <w:rFonts w:ascii="Verdana" w:hAnsi="Verdana" w:cs="Verdana"/>
+          <w:sz w:val="24"/>
+          <w:szCs w:val="24"/>
+          <w:lang w:val="en-US"/>
+        </w:rPr>
+        <w:t>exoplanet sciences, astrophysics of binary stellar systems</w:t>
+      </w:r>
+      <w:r>
+        <w:rPr>
+          <w:rFonts w:ascii="Verdana" w:hAnsi="Verdana" w:cs="Verdana"/>
+          <w:sz w:val="24"/>
+          <w:szCs w:val="24"/>
+          <w:lang w:val="en-US"/>
+        </w:rPr>
+        <w:t>, kinetic theory of gases,</w:t>
+      </w:r>
+      <w:r>
+        <w:rPr>
+          <w:rFonts w:ascii="Verdana" w:hAnsi="Verdana" w:cs="Verdana"/>
+          <w:sz w:val="24"/>
+          <w:szCs w:val="24"/>
+          <w:lang w:val="en-US"/>
+        </w:rPr>
+        <w:t xml:space="preserve"> </w:t>
+      </w:r>
+      <w:r>
+        <w:rPr>
+          <w:rFonts w:ascii="Verdana" w:hAnsi="Verdana" w:cs="Verdana"/>
+          <w:sz w:val="24"/>
+          <w:szCs w:val="24"/>
+          <w:lang w:val="en-US"/>
+        </w:rPr>
+        <w:t>computational fluid dynamics.</w:t>
+      </w:r>
+    </w:p>
+    <w:p>
+      <w:pPr>
+        <w:autoSpaceDE w:val="0"/>
+        <w:autoSpaceDN w:val="0"/>
+        <w:adjustRightInd w:val="0"/>
+        <w:spacing w:after="0" w:line="240" w:lineRule="auto"/>
+        <w:rPr>
+          <w:rFonts w:ascii="Verdana" w:hAnsi="Verdana" w:cs="Verdana"/>
+          <w:b/>
+          <w:bCs/>
+          <w:sz w:val="24"/>
+          <w:szCs w:val="24"/>
+          <w:lang w:val="en-US"/>
+        </w:rPr>
+      </w:pPr>
+    </w:p>
+    <w:p>
+      <w:pPr>
+        <w:autoSpaceDE w:val="0"/>
+        <w:autoSpaceDN w:val="0"/>
+        <w:adjustRightInd w:val="0"/>
+        <w:spacing w:after="0" w:line="240" w:lineRule="auto"/>
+        <w:rPr>
+          <w:rFonts w:ascii="Verdana" w:hAnsi="Verdana" w:cs="Verdana"/>
+          <w:b/>
+          <w:bCs/>
+          <w:sz w:val="24"/>
+          <w:szCs w:val="24"/>
+          <w:lang w:val="en-US"/>
+        </w:rPr>
+      </w:pPr>
+      <w:r>
+        <w:rPr>
+          <w:rFonts w:ascii="Verdana" w:hAnsi="Verdana" w:cs="Verdana"/>
+          <w:b/>
+          <w:bCs/>
+          <w:sz w:val="24"/>
+          <w:szCs w:val="24"/>
+          <w:lang w:val="en-US"/>
+        </w:rPr>
+        <w:t>Contact information</w:t>
+      </w:r>
+    </w:p>
+    <w:p>
+      <w:pPr>
+        <w:jc w:val="right"/>
+        <w:rPr>
+          <w:rFonts w:ascii="Verdana" w:hAnsi="Verdana" w:cs="Verdana"/>
+          <w:sz w:val="24"/>
+          <w:szCs w:val="24"/>
+          <w:lang w:val="en-US"/>
+        </w:rPr>
+      </w:pPr>
+    </w:p>
+    <w:p>
+      <w:pPr>
+        <w:autoSpaceDE w:val="0"/>
+        <w:autoSpaceDN w:val="0"/>
+        <w:adjustRightInd w:val="0"/>
+        <w:spacing w:after="0" w:line="240" w:lineRule="auto"/>
+        <w:rPr>
+          <w:rFonts w:ascii="Verdana" w:hAnsi="Verdana" w:cs="Verdana"/>
+          <w:color w:val="000000"/>
+          <w:sz w:val="24"/>
+          <w:szCs w:val="24"/>
+          <w:lang w:val="en-US"/>
+        </w:rPr>
+      </w:pPr>
+      <w:r>
+        <w:rPr>
+          <w:rFonts w:ascii="Verdana" w:hAnsi="Verdana" w:cs="Verdana"/>
+          <w:color w:val="000000"/>
+          <w:sz w:val="24"/>
+          <w:szCs w:val="24"/>
+          <w:lang w:val="en-US"/>
+        </w:rPr>
+        <w:t>E-Mail: school_exo_2016</w:t>
+      </w:r>
+      <w:r>
+        <w:rPr>
+          <w:rFonts w:ascii="Verdana" w:hAnsi="Verdana" w:cs="Verdana"/>
+          <w:color w:val="000000"/>
+          <w:sz w:val="24"/>
+          <w:szCs w:val="24"/>
+          <w:lang w:val="en-US"/>
+        </w:rPr>
+        <w:t>@</w:t>
+      </w:r>
+      <w:r>
+        <w:rPr>
+          <w:rFonts w:ascii="Verdana" w:hAnsi="Verdana" w:cs="Verdana"/>
+          <w:color w:val="000000"/>
+          <w:sz w:val="24"/>
+          <w:szCs w:val="24"/>
+          <w:lang w:val="en-US"/>
+        </w:rPr>
+        <w:t>inasan.ru</w:t>
+      </w:r>
+    </w:p>
+    <w:p>
+      <w:pPr>
+        <w:autoSpaceDE w:val="0"/>
+        <w:autoSpaceDN w:val="0"/>
+        <w:adjustRightInd w:val="0"/>
+        <w:spacing w:after="0" w:line="240" w:lineRule="auto"/>
+        <w:rPr>
+          <w:rFonts w:ascii="Verdana" w:hAnsi="Verdana" w:cs="Verdana"/>
+          <w:color w:val="0000FF"/>
+          <w:sz w:val="24"/>
+          <w:szCs w:val="24"/>
+          <w:lang w:val="en-US"/>
+        </w:rPr>
+      </w:pPr>
+      <w:r>
+        <w:rPr>
+          <w:rFonts w:ascii="Verdana" w:hAnsi="Verdana" w:cs="Verdana"/>
+          <w:color w:val="000000"/>
+          <w:sz w:val="24"/>
+          <w:szCs w:val="24"/>
+          <w:lang w:val="en-US"/>
+        </w:rPr>
+        <w:t xml:space="preserve">Web-page: </w:t>
+      </w:r>
+      <w:r>
+        <w:rPr>
+          <w:rFonts w:ascii="Verdana" w:hAnsi="Verdana" w:cs="Verdana"/>
+          <w:color w:val="0000FF"/>
+          <w:sz w:val="24"/>
+          <w:szCs w:val="24"/>
+          <w:lang w:val="en-US"/>
+        </w:rPr>
+        <w:t>http://</w:t>
+      </w:r>
+      <w:r>
+        <w:rPr>
+          <w:rFonts w:ascii="Verdana" w:hAnsi="Verdana" w:cs="Verdana"/>
+          <w:color w:val="0000FF"/>
+          <w:sz w:val="24"/>
+          <w:szCs w:val="24"/>
+          <w:lang w:val="en-US"/>
+        </w:rPr>
+        <w:t>www.inasan.</w:t>
+      </w:r>
+      <w:r>
+        <w:rPr>
+          <w:rFonts w:ascii="Verdana" w:hAnsi="Verdana" w:cs="Verdana"/>
+          <w:color w:val="0000FF"/>
+          <w:sz w:val="24"/>
+          <w:szCs w:val="24"/>
+          <w:lang w:val="en-US"/>
+        </w:rPr>
+        <w:t>ru/school-</w:t>
+      </w:r>
+      <w:r>
+        <w:rPr>
+          <w:rFonts w:ascii="Verdana" w:hAnsi="Verdana" w:cs="Verdana"/>
+          <w:color w:val="0000FF"/>
+          <w:sz w:val="24"/>
+          <w:szCs w:val="24"/>
+          <w:lang w:val="en-US"/>
+        </w:rPr>
+        <w:t>exo-2016</w:t>
+      </w:r>
+    </w:p>
+    <w:p>
+      <w:pPr>
+        <w:autoSpaceDE w:val="0"/>
+        <w:autoSpaceDN w:val="0"/>
+        <w:adjustRightInd w:val="0"/>
+        <w:spacing w:after="0" w:line="240" w:lineRule="auto"/>
+        <w:rPr>
+          <w:rFonts w:ascii="Verdana" w:hAnsi="Verdana" w:cs="Verdana"/>
+          <w:color w:val="000000"/>
+          <w:sz w:val="24"/>
+          <w:szCs w:val="24"/>
+          <w:lang w:val="en-US"/>
+        </w:rPr>
+      </w:pPr>
+      <w:r>
+        <w:rPr>
+          <w:rFonts w:ascii="Verdana" w:hAnsi="Verdana" w:cs="Verdana"/>
+          <w:color w:val="000000"/>
+          <w:sz w:val="24"/>
+          <w:szCs w:val="24"/>
+          <w:lang w:val="en-US"/>
+        </w:rPr>
+        <w:t>Fateeva</w:t>
+      </w:r>
+      <w:r>
+        <w:rPr>
+          <w:rFonts w:ascii="Verdana" w:hAnsi="Verdana" w:cs="Verdana"/>
+          <w:color w:val="000000"/>
+          <w:sz w:val="24"/>
+          <w:szCs w:val="24"/>
+          <w:lang w:val="en-US"/>
+        </w:rPr>
+        <w:t xml:space="preserve"> </w:t>
+      </w:r>
+      <w:r>
+        <w:rPr>
+          <w:rFonts w:ascii="Verdana" w:hAnsi="Verdana" w:cs="Verdana"/>
+          <w:color w:val="000000"/>
+          <w:sz w:val="24"/>
+          <w:szCs w:val="24"/>
+          <w:lang w:val="en-US"/>
+        </w:rPr>
+        <w:t>Anna</w:t>
+      </w:r>
+      <w:r>
+        <w:rPr>
+          <w:rFonts w:ascii="Verdana" w:hAnsi="Verdana" w:cs="Verdana"/>
+          <w:color w:val="000000"/>
+          <w:sz w:val="24"/>
+          <w:szCs w:val="24"/>
+          <w:lang w:val="en-US"/>
+        </w:rPr>
+        <w:t xml:space="preserve"> +7(9</w:t>
+      </w:r>
+      <w:proofErr w:type="gramStart"/>
+      <w:r>
+        <w:rPr>
+          <w:rFonts w:ascii="Verdana" w:hAnsi="Verdana" w:cs="Verdana"/>
+          <w:color w:val="000000"/>
+          <w:sz w:val="24"/>
+          <w:szCs w:val="24"/>
+          <w:lang w:val="en-US"/>
+        </w:rPr>
+        <w:t>xx</w:t>
+      </w:r>
+      <w:r>
+        <w:rPr>
+          <w:rFonts w:ascii="Verdana" w:hAnsi="Verdana" w:cs="Verdana"/>
+          <w:color w:val="000000"/>
+          <w:sz w:val="24"/>
+          <w:szCs w:val="24"/>
+          <w:lang w:val="en-US"/>
+        </w:rPr>
+        <w:t>)</w:t>
+      </w:r>
+      <w:r>
+        <w:rPr>
+          <w:rFonts w:ascii="Verdana" w:hAnsi="Verdana" w:cs="Verdana"/>
+          <w:color w:val="000000"/>
+          <w:sz w:val="24"/>
+          <w:szCs w:val="24"/>
+          <w:lang w:val="en-US"/>
+        </w:rPr>
+        <w:t>xxxxxxxx</w:t>
+      </w:r>
+      <w:proofErr w:type="gramEnd"/>
+      <w:r>
+        <w:rPr>
+          <w:rFonts w:ascii="Verdana" w:hAnsi="Verdana" w:cs="Verdana"/>
+          <w:color w:val="000000"/>
           <w:sz w:val="24"/>
           <w:szCs w:val="24"/>
           <w:lang w:val="en-US"/>
@@ -1157,15 +1563,17 @@
       <w:r>
         <w:rPr>
           <w:rFonts w:ascii="Verdana" w:hAnsi="Verdana" w:cs="Verdana"/>
-          <w:sz w:val="24"/>
-          <w:szCs w:val="24"/>
-          <w:lang w:val="en-US"/>
-        </w:rPr>
-        <w:t>Institute of Astronomy</w:t>
-      </w:r>
-      <w:r>
-        <w:rPr>
-          <w:rFonts w:ascii="Verdana" w:hAnsi="Verdana" w:cs="Verdana"/>
+          <w:color w:val="000000"/>
+          <w:sz w:val="24"/>
+          <w:szCs w:val="24"/>
+          <w:lang w:val="en-US"/>
+        </w:rPr>
+        <w:t>Moscow</w:t>
+      </w:r>
+      <w:r>
+        <w:rPr>
+          <w:rFonts w:ascii="Verdana" w:hAnsi="Verdana" w:cs="Verdana"/>
+          <w:color w:val="000000"/>
           <w:sz w:val="24"/>
           <w:szCs w:val="24"/>
           <w:lang w:val="en-US"/>
@@ -1175,237 +1583,56 @@
     </w:p>
     <w:p>
       <w:pPr>
-        <w:autoSpaceDE w:val="0"/>
-        <w:autoSpaceDN w:val="0"/>
-        <w:adjustRightInd w:val="0"/>
-        <w:spacing w:after="0" w:line="240" w:lineRule="auto"/>
-        <w:rPr>
-          <w:rFonts w:ascii="Verdana" w:hAnsi="Verdana" w:cs="Verdana"/>
-          <w:sz w:val="24"/>
-          <w:szCs w:val="24"/>
-          <w:lang w:val="en-US"/>
-        </w:rPr>
-      </w:pPr>
-      <w:r>
-        <w:rPr>
-          <w:rFonts w:ascii="Verdana" w:hAnsi="Verdana" w:cs="Cambria"/>
-          <w:sz w:val="24"/>
-          <w:szCs w:val="24"/>
-          <w:lang w:val="en-US"/>
-        </w:rPr>
-        <w:t xml:space="preserve">− </w:t>
-      </w:r>
-      <w:r>
-        <w:rPr>
-          <w:rFonts w:ascii="Verdana" w:hAnsi="Verdana" w:cs="Cambria"/>
-          <w:sz w:val="24"/>
-          <w:szCs w:val="24"/>
-          <w:lang w:val="en-US"/>
-        </w:rPr>
-        <w:t>Cherenkov</w:t>
-      </w:r>
-      <w:r>
-        <w:rPr>
-          <w:rFonts w:ascii="Verdana" w:hAnsi="Verdana" w:cs="Verdana"/>
-          <w:sz w:val="24"/>
-          <w:szCs w:val="24"/>
-          <w:lang w:val="en-US"/>
-        </w:rPr>
-        <w:t xml:space="preserve"> A.A</w:t>
-      </w:r>
-      <w:r>
-        <w:rPr>
-          <w:rFonts w:ascii="Verdana" w:hAnsi="Verdana" w:cs="Verdana"/>
-          <w:sz w:val="24"/>
-          <w:szCs w:val="24"/>
-          <w:lang w:val="en-US"/>
-        </w:rPr>
-        <w:t>. (</w:t>
-      </w:r>
-      <w:r>
-        <w:rPr>
-          <w:rFonts w:ascii="Verdana" w:hAnsi="Verdana" w:cs="Verdana"/>
-          <w:sz w:val="24"/>
-          <w:szCs w:val="24"/>
-          <w:lang w:val="en-US"/>
-        </w:rPr>
-        <w:t>Institute of Astronomy</w:t>
-      </w:r>
-      <w:r>
-        <w:rPr>
-          <w:rFonts w:ascii="Verdana" w:hAnsi="Verdana" w:cs="Verdana"/>
+        <w:rPr>
+          <w:rFonts w:ascii="Verdana" w:hAnsi="Verdana" w:cs="Verdana"/>
+          <w:color w:val="000000"/>
+          <w:sz w:val="24"/>
+          <w:szCs w:val="24"/>
+          <w:lang w:val="en-US"/>
+        </w:rPr>
+      </w:pPr>
+      <w:r>
+        <w:rPr>
+          <w:rFonts w:ascii="Verdana" w:hAnsi="Verdana" w:cs="Verdana"/>
+          <w:color w:val="000000"/>
+          <w:sz w:val="24"/>
+          <w:szCs w:val="24"/>
+          <w:lang w:val="en-US"/>
+        </w:rPr>
+        <w:t>Arakcheev Artem</w:t>
+      </w:r>
+      <w:r>
+        <w:rPr>
+          <w:rFonts w:ascii="Verdana" w:hAnsi="Verdana" w:cs="Verdana"/>
+          <w:color w:val="000000"/>
+          <w:sz w:val="24"/>
+          <w:szCs w:val="24"/>
+          <w:lang w:val="en-US"/>
+        </w:rPr>
+        <w:t xml:space="preserve"> +7(9</w:t>
+      </w:r>
+      <w:proofErr w:type="gramStart"/>
+      <w:r>
+        <w:rPr>
+          <w:rFonts w:ascii="Verdana" w:hAnsi="Verdana" w:cs="Verdana"/>
+          <w:color w:val="000000"/>
+          <w:sz w:val="24"/>
+          <w:szCs w:val="24"/>
+          <w:lang w:val="en-US"/>
+        </w:rPr>
+        <w:t>xx</w:t>
+      </w:r>
+      <w:r>
+        <w:rPr>
+          <w:rFonts w:ascii="Verdana" w:hAnsi="Verdana" w:cs="Verdana"/>
+          <w:color w:val="000000"/>
           <w:sz w:val="24"/>
           <w:szCs w:val="24"/>
           <w:lang w:val="en-US"/>
         </w:rPr>
         <w:t>)</w:t>
       </w:r>
-    </w:p>
-    <w:p>
-      <w:pPr>
-        <w:autoSpaceDE w:val="0"/>
-        <w:autoSpaceDN w:val="0"/>
-        <w:adjustRightInd w:val="0"/>
-        <w:spacing w:after="0" w:line="240" w:lineRule="auto"/>
-        <w:rPr>
-          <w:rFonts w:ascii="Verdana" w:hAnsi="Verdana" w:cs="Verdana"/>
-          <w:sz w:val="24"/>
-          <w:szCs w:val="24"/>
-          <w:lang w:val="en-US"/>
-        </w:rPr>
-      </w:pPr>
-    </w:p>
-    <w:p>
-      <w:pPr>
-        <w:autoSpaceDE w:val="0"/>
-        <w:autoSpaceDN w:val="0"/>
-        <w:adjustRightInd w:val="0"/>
-        <w:spacing w:after="0" w:line="240" w:lineRule="auto"/>
-        <w:rPr>
-          <w:rFonts w:ascii="Verdana" w:hAnsi="Verdana" w:cs="Verdana"/>
-          <w:sz w:val="24"/>
-          <w:szCs w:val="24"/>
-          <w:lang w:val="en-US"/>
-        </w:rPr>
-      </w:pPr>
-      <w:r>
-        <w:rPr>
-          <w:rFonts w:ascii="Verdana" w:hAnsi="Verdana" w:cs="Verdana"/>
-          <w:sz w:val="24"/>
-          <w:szCs w:val="24"/>
-          <w:lang w:val="en-US"/>
-        </w:rPr>
-        <w:t>The school is organized as a course of invited lectures given by leading</w:t>
-      </w:r>
-    </w:p>
-    <w:p>
-      <w:pPr>
-        <w:autoSpaceDE w:val="0"/>
-        <w:autoSpaceDN w:val="0"/>
-        <w:adjustRightInd w:val="0"/>
-        <w:spacing w:after="0" w:line="240" w:lineRule="auto"/>
-        <w:rPr>
-          <w:rFonts w:ascii="Verdana" w:hAnsi="Verdana" w:cs="Verdana"/>
-          <w:sz w:val="24"/>
-          <w:szCs w:val="24"/>
-          <w:lang w:val="en-US"/>
-        </w:rPr>
-      </w:pPr>
-      <w:r>
-        <w:rPr>
-          <w:rFonts w:ascii="Verdana" w:hAnsi="Verdana" w:cs="Verdana"/>
-          <w:sz w:val="24"/>
-          <w:szCs w:val="24"/>
-          <w:lang w:val="en-US"/>
-        </w:rPr>
-        <w:t xml:space="preserve">Russian and foreign </w:t>
-      </w:r>
-      <w:r>
-        <w:rPr>
-          <w:rFonts w:ascii="Verdana" w:hAnsi="Verdana" w:cs="Verdana"/>
-          <w:sz w:val="24"/>
-          <w:szCs w:val="24"/>
-          <w:lang w:val="en-US"/>
-        </w:rPr>
-        <w:t xml:space="preserve">scientists working in </w:t>
-      </w:r>
-      <w:r>
-        <w:rPr>
-          <w:rFonts w:ascii="Verdana" w:hAnsi="Verdana" w:cs="Verdana"/>
-          <w:sz w:val="24"/>
-          <w:szCs w:val="24"/>
-          <w:lang w:val="en-US"/>
-        </w:rPr>
-        <w:t>exoplanet sciences, astrophysics of binary stellar systems</w:t>
-      </w:r>
-      <w:r>
-        <w:rPr>
-          <w:rFonts w:ascii="Verdana" w:hAnsi="Verdana" w:cs="Verdana"/>
-          <w:sz w:val="24"/>
-          <w:szCs w:val="24"/>
-          <w:lang w:val="en-US"/>
-        </w:rPr>
-        <w:t>, kinetic theory of gases,</w:t>
-      </w:r>
-      <w:r>
-        <w:rPr>
-          <w:rFonts w:ascii="Verdana" w:hAnsi="Verdana" w:cs="Verdana"/>
-          <w:sz w:val="24"/>
-          <w:szCs w:val="24"/>
-          <w:lang w:val="en-US"/>
-        </w:rPr>
-        <w:t xml:space="preserve"> </w:t>
-      </w:r>
-      <w:r>
-        <w:rPr>
-          <w:rFonts w:ascii="Verdana" w:hAnsi="Verdana" w:cs="Verdana"/>
-          <w:sz w:val="24"/>
-          <w:szCs w:val="24"/>
-          <w:lang w:val="en-US"/>
-        </w:rPr>
-        <w:t>computational fluid dynamics.</w:t>
-      </w:r>
-    </w:p>
-    <w:p>
-      <w:pPr>
-        <w:autoSpaceDE w:val="0"/>
-        <w:autoSpaceDN w:val="0"/>
-        <w:adjustRightInd w:val="0"/>
-        <w:spacing w:after="0" w:line="240" w:lineRule="auto"/>
-        <w:rPr>
-          <w:rFonts w:ascii="Verdana" w:hAnsi="Verdana" w:cs="Verdana"/>
-          <w:b/>
-          <w:bCs/>
-          <w:sz w:val="24"/>
-          <w:szCs w:val="24"/>
-          <w:lang w:val="en-US"/>
-        </w:rPr>
-      </w:pPr>
-    </w:p>
-    <w:p>
-      <w:pPr>
-        <w:autoSpaceDE w:val="0"/>
-        <w:autoSpaceDN w:val="0"/>
-        <w:adjustRightInd w:val="0"/>
-        <w:spacing w:after="0" w:line="240" w:lineRule="auto"/>
-        <w:rPr>
-          <w:rFonts w:ascii="Verdana" w:hAnsi="Verdana" w:cs="Verdana"/>
-          <w:b/>
-          <w:bCs/>
-          <w:sz w:val="24"/>
-          <w:szCs w:val="24"/>
-          <w:lang w:val="en-US"/>
-        </w:rPr>
-      </w:pPr>
-      <w:r>
-        <w:rPr>
-          <w:rFonts w:ascii="Verdana" w:hAnsi="Verdana" w:cs="Verdana"/>
-          <w:b/>
-          <w:bCs/>
-          <w:sz w:val="24"/>
-          <w:szCs w:val="24"/>
-          <w:lang w:val="en-US"/>
-        </w:rPr>
-        <w:t>Contact information</w:t>
-      </w:r>
-    </w:p>
-    <w:p>
-      <w:pPr>
-        <w:jc w:val="right"/>
-        <w:rPr>
-          <w:rFonts w:ascii="Verdana" w:hAnsi="Verdana" w:cs="Verdana"/>
-          <w:sz w:val="24"/>
-          <w:szCs w:val="24"/>
-          <w:lang w:val="en-US"/>
-        </w:rPr>
-      </w:pPr>
-    </w:p>
-    <w:p>
-      <w:pPr>
-        <w:autoSpaceDE w:val="0"/>
-        <w:autoSpaceDN w:val="0"/>
-        <w:adjustRightInd w:val="0"/>
-        <w:spacing w:after="0" w:line="240" w:lineRule="auto"/>
+      <w:r>
         <w:rPr>
           <w:rFonts w:ascii="Verdana" w:hAnsi="Verdana" w:cs="Verdana"/>
           <w:color w:val="000000"/>
@@ -1413,311 +1640,8 @@
           <w:szCs w:val="24"/>
           <w:lang w:val="en-US"/>
         </w:rPr>
-      </w:pPr>
-      <w:r>
-        <w:rPr>
-          <w:rFonts w:ascii="Verdana" w:hAnsi="Verdana" w:cs="Verdana"/>
-          <w:color w:val="000000"/>
-          <w:sz w:val="24"/>
-          <w:szCs w:val="24"/>
-          <w:lang w:val="en-US"/>
-        </w:rPr>
-        <w:t>E-Mail: school_exo_2016</w:t>
-      </w:r>
-      <w:r>
-        <w:rPr>
-          <w:rFonts w:ascii="Verdana" w:hAnsi="Verdana" w:cs="Verdana"/>
-          <w:color w:val="000000"/>
-          <w:sz w:val="24"/>
-          <w:szCs w:val="24"/>
-          <w:lang w:val="en-US"/>
-        </w:rPr>
-        <w:t>@</w:t>
-      </w:r>
-      <w:r>
-        <w:rPr>
-          <w:rFonts w:ascii="Verdana" w:hAnsi="Verdana" w:cs="Verdana"/>
-          <w:color w:val="000000"/>
-          <w:sz w:val="24"/>
-          <w:szCs w:val="24"/>
-          <w:lang w:val="en-US"/>
-        </w:rPr>
-        <w:t>inasan.ru</w:t>
-      </w:r>
-    </w:p>
-    <w:p>
-      <w:pPr>
-        <w:autoSpaceDE w:val="0"/>
-        <w:autoSpaceDN w:val="0"/>
-        <w:adjustRightInd w:val="0"/>
-        <w:spacing w:after="0" w:line="240" w:lineRule="auto"/>
-        <w:rPr>
-          <w:rFonts w:ascii="Verdana" w:hAnsi="Verdana" w:cs="Verdana"/>
-          <w:color w:val="0000FF"/>
-          <w:sz w:val="24"/>
-          <w:szCs w:val="24"/>
-          <w:lang w:val="en-US"/>
-        </w:rPr>
-      </w:pPr>
-      <w:r>
-        <w:rPr>
-          <w:rFonts w:ascii="Verdana" w:hAnsi="Verdana" w:cs="Verdana"/>
-          <w:color w:val="000000"/>
-          <w:sz w:val="24"/>
-          <w:szCs w:val="24"/>
-          <w:lang w:val="en-US"/>
-        </w:rPr>
-        <w:t xml:space="preserve">Web-page: </w:t>
-      </w:r>
-      <w:r>
-        <w:rPr>
-          <w:rFonts w:ascii="Verdana" w:hAnsi="Verdana" w:cs="Verdana"/>
-          <w:color w:val="0000FF"/>
-          <w:sz w:val="24"/>
-          <w:szCs w:val="24"/>
-          <w:lang w:val="en-US"/>
-        </w:rPr>
-        <w:t>http://</w:t>
-      </w:r>
-      <w:r>
-        <w:rPr>
-          <w:rFonts w:ascii="Verdana" w:hAnsi="Verdana" w:cs="Verdana"/>
-          <w:color w:val="0000FF"/>
-          <w:sz w:val="24"/>
-          <w:szCs w:val="24"/>
-          <w:lang w:val="en-US"/>
-        </w:rPr>
-        <w:t>www.inasan.</w:t>
-      </w:r>
-      <w:r>
-        <w:rPr>
-          <w:rFonts w:ascii="Verdana" w:hAnsi="Verdana" w:cs="Verdana"/>
-          <w:color w:val="0000FF"/>
-          <w:sz w:val="24"/>
-          <w:szCs w:val="24"/>
-          <w:lang w:val="en-US"/>
-        </w:rPr>
-        <w:t>ru/school-</w:t>
-      </w:r>
-      <w:r>
-        <w:rPr>
-          <w:rFonts w:ascii="Verdana" w:hAnsi="Verdana" w:cs="Verdana"/>
-          <w:color w:val="0000FF"/>
-          <w:sz w:val="24"/>
-          <w:szCs w:val="24"/>
-          <w:lang w:val="en-US"/>
-        </w:rPr>
-        <w:t>exo-2016</w:t>
-      </w:r>
-    </w:p>
-    <w:p>
-      <w:pPr>
-        <w:autoSpaceDE w:val="0"/>
-        <w:autoSpaceDN w:val="0"/>
-        <w:adjustRightInd w:val="0"/>
-        <w:spacing w:after="0" w:line="240" w:lineRule="auto"/>
-        <w:rPr>
-          <w:rFonts w:ascii="Verdana" w:hAnsi="Verdana" w:cs="Verdana"/>
-          <w:color w:val="000000"/>
-          <w:sz w:val="24"/>
-          <w:szCs w:val="24"/>
-          <w:lang w:val="en-US"/>
-        </w:rPr>
-      </w:pPr>
-      <w:proofErr w:type="spellStart"/>
-      <w:r>
-        <w:rPr>
-          <w:rFonts w:ascii="Verdana" w:hAnsi="Verdana" w:cs="Verdana"/>
-          <w:color w:val="000000"/>
-          <w:sz w:val="24"/>
-          <w:szCs w:val="24"/>
-          <w:lang w:val="en-US"/>
-        </w:rPr>
-        <w:t>Fateeva</w:t>
-      </w:r>
-      <w:proofErr w:type="spellEnd"/>
-      <w:r>
-        <w:rPr>
-          <w:rFonts w:ascii="Verdana" w:hAnsi="Verdana" w:cs="Verdana"/>
-          <w:color w:val="000000"/>
-          <w:sz w:val="24"/>
-          <w:szCs w:val="24"/>
-          <w:lang w:val="en-US"/>
-        </w:rPr>
-        <w:t xml:space="preserve"> </w:t>
-      </w:r>
-      <w:r>
-        <w:rPr>
-          <w:rFonts w:ascii="Verdana" w:hAnsi="Verdana" w:cs="Verdana"/>
-          <w:color w:val="000000"/>
-          <w:sz w:val="24"/>
-          <w:szCs w:val="24"/>
-          <w:lang w:val="en-US"/>
-        </w:rPr>
-        <w:t>Anna</w:t>
-      </w:r>
-      <w:r>
-        <w:rPr>
-          <w:rFonts w:ascii="Verdana" w:hAnsi="Verdana" w:cs="Verdana"/>
-          <w:color w:val="000000"/>
-          <w:sz w:val="24"/>
-          <w:szCs w:val="24"/>
-          <w:lang w:val="en-US"/>
-        </w:rPr>
-        <w:t xml:space="preserve"> +7(9</w:t>
-      </w:r>
-      <w:proofErr w:type="gramStart"/>
-      <w:r>
-        <w:rPr>
-          <w:rFonts w:ascii="Verdana" w:hAnsi="Verdana" w:cs="Verdana"/>
-          <w:color w:val="000000"/>
-          <w:sz w:val="24"/>
-          <w:szCs w:val="24"/>
-          <w:lang w:val="en-US"/>
-        </w:rPr>
-        <w:t>xx</w:t>
-      </w:r>
-      <w:r>
-        <w:rPr>
-          <w:rFonts w:ascii="Verdana" w:hAnsi="Verdana" w:cs="Verdana"/>
-          <w:color w:val="000000"/>
-          <w:sz w:val="24"/>
-          <w:szCs w:val="24"/>
-          <w:lang w:val="en-US"/>
-        </w:rPr>
-        <w:t>)</w:t>
-      </w:r>
-      <w:proofErr w:type="spellStart"/>
-      <w:r>
-        <w:rPr>
-          <w:rFonts w:ascii="Verdana" w:hAnsi="Verdana" w:cs="Verdana"/>
-          <w:color w:val="000000"/>
-          <w:sz w:val="24"/>
-          <w:szCs w:val="24"/>
-          <w:lang w:val="en-US"/>
-        </w:rPr>
         <w:t>xxxxxxxx</w:t>
       </w:r>
-      <w:proofErr w:type="spellEnd"/>
-      <w:proofErr w:type="gramEnd"/>
-      <w:r>
-        <w:rPr>
-          <w:rFonts w:ascii="Verdana" w:hAnsi="Verdana" w:cs="Verdana"/>
-          <w:color w:val="000000"/>
-          <w:sz w:val="24"/>
-          <w:szCs w:val="24"/>
-          <w:lang w:val="en-US"/>
-        </w:rPr>
-        <w:t xml:space="preserve"> (</w:t>
-      </w:r>
-      <w:r>
-        <w:rPr>
-          <w:rFonts w:ascii="Verdana" w:hAnsi="Verdana" w:cs="Verdana"/>
-          <w:color w:val="000000"/>
-          <w:sz w:val="24"/>
-          <w:szCs w:val="24"/>
-          <w:lang w:val="en-US"/>
-        </w:rPr>
-        <w:t>Moscow</w:t>
-      </w:r>
-      <w:r>
-        <w:rPr>
-          <w:rFonts w:ascii="Verdana" w:hAnsi="Verdana" w:cs="Verdana"/>
-          <w:color w:val="000000"/>
-          <w:sz w:val="24"/>
-          <w:szCs w:val="24"/>
-          <w:lang w:val="en-US"/>
-        </w:rPr>
-        <w:t>)</w:t>
-      </w:r>
-    </w:p>
-    <w:p>
-      <w:pPr>
-        <w:rPr>
-          <w:rFonts w:ascii="Verdana" w:hAnsi="Verdana" w:cs="Verdana"/>
-          <w:color w:val="000000"/>
-          <w:sz w:val="24"/>
-          <w:szCs w:val="24"/>
-          <w:lang w:val="en-US"/>
-        </w:rPr>
-      </w:pPr>
-      <w:proofErr w:type="spellStart"/>
-      <w:r>
-        <w:rPr>
-          <w:rFonts w:ascii="Verdana" w:hAnsi="Verdana" w:cs="Verdana"/>
-          <w:color w:val="000000"/>
-          <w:sz w:val="24"/>
-          <w:szCs w:val="24"/>
-          <w:lang w:val="en-US"/>
-        </w:rPr>
-        <w:t>Arakcheev</w:t>
-      </w:r>
-      <w:proofErr w:type="spellEnd"/>
-      <w:r>
-        <w:rPr>
-          <w:rFonts w:ascii="Verdana" w:hAnsi="Verdana" w:cs="Verdana"/>
-          <w:color w:val="000000"/>
-          <w:sz w:val="24"/>
-          <w:szCs w:val="24"/>
-          <w:lang w:val="en-US"/>
-        </w:rPr>
-        <w:t xml:space="preserve"> </w:t>
-      </w:r>
-      <w:proofErr w:type="spellStart"/>
-      <w:r>
-        <w:rPr>
-          <w:rFonts w:ascii="Verdana" w:hAnsi="Verdana" w:cs="Verdana"/>
-          <w:color w:val="000000"/>
-          <w:sz w:val="24"/>
-          <w:szCs w:val="24"/>
-          <w:lang w:val="en-US"/>
-        </w:rPr>
-        <w:t>Artem</w:t>
-      </w:r>
-      <w:proofErr w:type="spellEnd"/>
-      <w:r>
-        <w:rPr>
-          <w:rFonts w:ascii="Verdana" w:hAnsi="Verdana" w:cs="Verdana"/>
-          <w:color w:val="000000"/>
-          <w:sz w:val="24"/>
-          <w:szCs w:val="24"/>
-          <w:lang w:val="en-US"/>
-        </w:rPr>
-        <w:t xml:space="preserve"> +7(9</w:t>
-      </w:r>
-      <w:proofErr w:type="gramStart"/>
-      <w:r>
-        <w:rPr>
-          <w:rFonts w:ascii="Verdana" w:hAnsi="Verdana" w:cs="Verdana"/>
-          <w:color w:val="000000"/>
-          <w:sz w:val="24"/>
-          <w:szCs w:val="24"/>
-          <w:lang w:val="en-US"/>
-        </w:rPr>
-        <w:t>xx</w:t>
-      </w:r>
-      <w:r>
-        <w:rPr>
-          <w:rFonts w:ascii="Verdana" w:hAnsi="Verdana" w:cs="Verdana"/>
-          <w:color w:val="000000"/>
-          <w:sz w:val="24"/>
-          <w:szCs w:val="24"/>
-          <w:lang w:val="en-US"/>
-        </w:rPr>
-        <w:t>)</w:t>
-      </w:r>
-      <w:proofErr w:type="spellStart"/>
-      <w:r>
-        <w:rPr>
-          <w:rFonts w:ascii="Verdana" w:hAnsi="Verdana" w:cs="Verdana"/>
-          <w:color w:val="000000"/>
-          <w:sz w:val="24"/>
-          <w:szCs w:val="24"/>
-          <w:lang w:val="en-US"/>
-        </w:rPr>
-        <w:t>xxxxxxxx</w:t>
-      </w:r>
-      <w:proofErr w:type="spellEnd"/>
       <w:proofErr w:type="gramEnd"/>
       <w:r>
         <w:rPr>
@@ -2190,45 +2114,14 @@
           <w:lang w:val="en-US"/>
         </w:rPr>
       </w:pPr>
-      <w:proofErr w:type="spellStart"/>
-      <w:r>
-        <w:rPr>
-          <w:rFonts w:ascii="Verdana" w:hAnsi="Verdana" w:cs="Verdana"/>
-          <w:sz w:val="24"/>
-          <w:szCs w:val="24"/>
-          <w:lang w:val="en-US"/>
-        </w:rPr>
-        <w:t>Pyatnitskaya</w:t>
-      </w:r>
-      <w:proofErr w:type="spellEnd"/>
-      <w:r>
-        <w:rPr>
-          <w:rFonts w:ascii="Verdana" w:hAnsi="Verdana" w:cs="Verdana"/>
-          <w:sz w:val="24"/>
-          <w:szCs w:val="24"/>
-          <w:lang w:val="en-US"/>
-        </w:rPr>
-        <w:t xml:space="preserve"> </w:t>
-      </w:r>
-      <w:proofErr w:type="spellStart"/>
-      <w:r>
-        <w:rPr>
-          <w:rFonts w:ascii="Verdana" w:hAnsi="Verdana" w:cs="Verdana"/>
-          <w:sz w:val="24"/>
-          <w:szCs w:val="24"/>
-          <w:lang w:val="en-US"/>
-        </w:rPr>
-        <w:t>st.</w:t>
-      </w:r>
-      <w:proofErr w:type="spellEnd"/>
-      <w:r>
-        <w:rPr>
-          <w:rFonts w:ascii="Verdana" w:hAnsi="Verdana" w:cs="Verdana"/>
-          <w:sz w:val="24"/>
-          <w:szCs w:val="24"/>
-          <w:lang w:val="en-US"/>
-        </w:rPr>
-        <w:t>, 48, Moscow, Russia</w:t>
+      <w:r>
+        <w:rPr>
+          <w:rFonts w:ascii="Verdana" w:hAnsi="Verdana" w:cs="Verdana"/>
+          <w:sz w:val="24"/>
+          <w:szCs w:val="24"/>
+          <w:lang w:val="en-US"/>
+        </w:rPr>
+        <w:t>Pyatnitskaya st., 48, Moscow, Russia</w:t>
       </w:r>
     </w:p>
     <w:p>
@@ -2786,7 +2679,6 @@
         </w:rPr>
         <w:t xml:space="preserve">− </w:t>
       </w:r>
-      <w:proofErr w:type="spellStart"/>
       <w:r>
         <w:rPr>
           <w:rFonts w:ascii="Verdana" w:hAnsi="Verdana" w:cs="Cambria"/>
@@ -2796,7 +2688,6 @@
         </w:rPr>
         <w:t>Kaygorodov</w:t>
       </w:r>
-      <w:proofErr w:type="spellEnd"/>
       <w:r>
         <w:rPr>
           <w:rFonts w:ascii="Verdana" w:hAnsi="Verdana" w:cs="Verdana"/>
@@ -2865,7 +2756,6 @@
         </w:rPr>
         <w:t xml:space="preserve">− </w:t>
       </w:r>
-      <w:proofErr w:type="spellStart"/>
       <w:r>
         <w:rPr>
           <w:rFonts w:ascii="Verdana" w:hAnsi="Verdana" w:cs="Cambria"/>
@@ -2875,7 +2765,6 @@
         </w:rPr>
         <w:t>Fateeva</w:t>
       </w:r>
-      <w:proofErr w:type="spellEnd"/>
       <w:r>
         <w:rPr>
           <w:rFonts w:ascii="Verdana" w:hAnsi="Verdana" w:cs="Verdana"/>
@@ -2917,7 +2806,6 @@
         </w:rPr>
         <w:t xml:space="preserve">− </w:t>
       </w:r>
-      <w:proofErr w:type="spellStart"/>
       <w:r>
         <w:rPr>
           <w:rFonts w:ascii="Verdana" w:hAnsi="Verdana" w:cs="Cambria"/>
@@ -2925,17 +2813,7 @@
           <w:szCs w:val="24"/>
           <w:lang w:val="en-US"/>
         </w:rPr>
-        <w:t>Arakcheev</w:t>
-      </w:r>
-      <w:proofErr w:type="spellEnd"/>
-      <w:r>
-        <w:rPr>
-          <w:rFonts w:ascii="Verdana" w:hAnsi="Verdana" w:cs="Cambria"/>
-          <w:sz w:val="24"/>
-          <w:szCs w:val="24"/>
-          <w:lang w:val="en-US"/>
-        </w:rPr>
-        <w:t xml:space="preserve"> A.S.</w:t>
+        <w:t>Arakcheev A.S.</w:t>
       </w:r>
       <w:r>
         <w:rPr>
@@ -3202,20 +3080,8 @@
           <w:szCs w:val="24"/>
           <w:lang w:val="en-US"/>
         </w:rPr>
-        <w:t xml:space="preserve">Luca </w:t>
-      </w:r>
-      <w:proofErr w:type="spellStart"/>
-      <w:r>
-        <w:rPr>
-          <w:rFonts w:ascii="Verdana" w:hAnsi="Verdana" w:cs="Times New Roman"/>
-          <w:b/>
-          <w:sz w:val="24"/>
-          <w:szCs w:val="24"/>
-          <w:lang w:val="en-US"/>
-        </w:rPr>
-        <w:t>Fossati</w:t>
-      </w:r>
-      <w:proofErr w:type="spellEnd"/>
+        <w:t>Luca Fossati</w:t>
+      </w:r>
       <w:r>
         <w:rPr>
           <w:rFonts w:ascii="Verdana" w:hAnsi="Verdana" w:cs="Times New Roman"/>
@@ -3291,20 +3157,8 @@
           <w:szCs w:val="24"/>
           <w:lang w:val="en-US"/>
         </w:rPr>
-        <w:t xml:space="preserve">Helmut </w:t>
-      </w:r>
-      <w:proofErr w:type="spellStart"/>
-      <w:r>
-        <w:rPr>
-          <w:rFonts w:ascii="Verdana" w:hAnsi="Verdana" w:cs="Times New Roman"/>
-          <w:b/>
-          <w:sz w:val="24"/>
-          <w:szCs w:val="24"/>
-          <w:lang w:val="en-US"/>
-        </w:rPr>
-        <w:t>Lammer</w:t>
-      </w:r>
-      <w:proofErr w:type="spellEnd"/>
+        <w:t>Helmut Lammer</w:t>
+      </w:r>
       <w:r>
         <w:rPr>
           <w:rFonts w:ascii="Verdana" w:hAnsi="Verdana" w:cs="Times New Roman"/>
@@ -3391,20 +3245,8 @@
           <w:szCs w:val="24"/>
           <w:lang w:val="en-US"/>
         </w:rPr>
-        <w:t xml:space="preserve">Herbert </w:t>
-      </w:r>
-      <w:proofErr w:type="spellStart"/>
-      <w:r>
-        <w:rPr>
-          <w:rFonts w:ascii="Verdana" w:hAnsi="Verdana" w:cs="Times New Roman"/>
-          <w:b/>
-          <w:sz w:val="24"/>
-          <w:szCs w:val="24"/>
-          <w:lang w:val="en-US"/>
-        </w:rPr>
-        <w:t>Lichtenegger</w:t>
-      </w:r>
-      <w:proofErr w:type="spellEnd"/>
+        <w:t>Herbert Lichtenegger</w:t>
+      </w:r>
       <w:r>
         <w:rPr>
           <w:rFonts w:ascii="Verdana" w:hAnsi="Verdana" w:cs="Times New Roman"/>
@@ -3474,40 +3316,16 @@
           <w:lang w:val="en-US"/>
         </w:rPr>
       </w:pPr>
-      <w:proofErr w:type="spellStart"/>
-      <w:r>
-        <w:rPr>
-          <w:rFonts w:ascii="Verdana" w:hAnsi="Verdana" w:cs="Times New Roman"/>
-          <w:b/>
-          <w:sz w:val="24"/>
-          <w:szCs w:val="24"/>
-          <w:lang w:val="en-US"/>
-        </w:rPr>
-        <w:t>Elke</w:t>
-      </w:r>
-      <w:proofErr w:type="spellEnd"/>
-      <w:r>
-        <w:rPr>
-          <w:rFonts w:ascii="Verdana" w:hAnsi="Verdana" w:cs="Times New Roman"/>
-          <w:b/>
-          <w:sz w:val="24"/>
-          <w:szCs w:val="24"/>
-          <w:lang w:val="en-US"/>
-        </w:rPr>
-        <w:t xml:space="preserve"> </w:t>
-      </w:r>
-      <w:proofErr w:type="spellStart"/>
-      <w:r>
-        <w:rPr>
-          <w:rFonts w:ascii="Verdana" w:hAnsi="Verdana" w:cs="Times New Roman"/>
-          <w:b/>
-          <w:sz w:val="24"/>
-          <w:szCs w:val="24"/>
-          <w:lang w:val="en-US"/>
-        </w:rPr>
-        <w:t>Pilat-Lohinger</w:t>
-      </w:r>
-      <w:proofErr w:type="spellEnd"/>
+      <w:r>
+        <w:rPr>
+          <w:rFonts w:ascii="Verdana" w:hAnsi="Verdana" w:cs="Times New Roman"/>
+          <w:b/>
+          <w:sz w:val="24"/>
+          <w:szCs w:val="24"/>
+          <w:lang w:val="en-US"/>
+        </w:rPr>
+        <w:t>Elke Pilat-Lohinger</w:t>
+      </w:r>
       <w:r>
         <w:rPr>
           <w:rFonts w:ascii="Verdana" w:hAnsi="Verdana" w:cs="Times New Roman"/>
@@ -3596,20 +3414,8 @@
           <w:szCs w:val="24"/>
           <w:lang w:val="en-US"/>
         </w:rPr>
-        <w:t xml:space="preserve">Colin </w:t>
-      </w:r>
-      <w:proofErr w:type="spellStart"/>
-      <w:r>
-        <w:rPr>
-          <w:rFonts w:ascii="Verdana" w:hAnsi="Verdana" w:cs="Times New Roman"/>
-          <w:b/>
-          <w:sz w:val="24"/>
-          <w:szCs w:val="24"/>
-          <w:lang w:val="en-US"/>
-        </w:rPr>
-        <w:t>Johnstone</w:t>
-      </w:r>
-      <w:proofErr w:type="spellEnd"/>
+        <w:t>Colin Johnstone</w:t>
+      </w:r>
       <w:r>
         <w:rPr>
           <w:rFonts w:ascii="Verdana" w:hAnsi="Verdana" w:cs="Times New Roman"/>
@@ -3690,20 +3496,8 @@
           <w:szCs w:val="24"/>
           <w:lang w:val="en-US"/>
         </w:rPr>
-        <w:t xml:space="preserve">Kristina </w:t>
-      </w:r>
-      <w:proofErr w:type="spellStart"/>
-      <w:r>
-        <w:rPr>
-          <w:rFonts w:ascii="Verdana" w:hAnsi="Verdana" w:cs="Times New Roman"/>
-          <w:b/>
-          <w:sz w:val="24"/>
-          <w:szCs w:val="24"/>
-          <w:lang w:val="en-US"/>
-        </w:rPr>
-        <w:t>Kislyakova</w:t>
-      </w:r>
-      <w:proofErr w:type="spellEnd"/>
+        <w:t>Kristina Kislyakova</w:t>
+      </w:r>
       <w:r>
         <w:rPr>
           <w:rFonts w:ascii="Verdana" w:hAnsi="Verdana" w:cs="Times New Roman"/>
@@ -3909,7 +3703,6 @@
         </w:rPr>
         <w:t xml:space="preserve">G. </w:t>
       </w:r>
-      <w:proofErr w:type="spellStart"/>
       <w:r>
         <w:rPr>
           <w:rFonts w:ascii="Verdana" w:hAnsi="Verdana" w:cs="Times New Roman"/>
@@ -3920,7 +3713,6 @@
         </w:rPr>
         <w:t>Zhilkin</w:t>
       </w:r>
-      <w:proofErr w:type="spellEnd"/>
       <w:r>
         <w:rPr>
           <w:rFonts w:ascii="Verdana" w:hAnsi="Verdana" w:cs="Times New Roman"/>
@@ -4012,7 +3804,6 @@
         </w:rPr>
         <w:t xml:space="preserve">V. </w:t>
       </w:r>
-      <w:proofErr w:type="spellStart"/>
       <w:r>
         <w:rPr>
           <w:rFonts w:ascii="Verdana" w:hAnsi="Verdana" w:cs="Times New Roman"/>
@@ -4023,7 +3814,6 @@
         </w:rPr>
         <w:t>Kaygorodov</w:t>
       </w:r>
-      <w:proofErr w:type="spellEnd"/>
       <w:r>
         <w:rPr>
           <w:rFonts w:ascii="Verdana" w:hAnsi="Verdana" w:cs="Times New Roman"/>
@@ -4067,29 +3857,7 @@
           <w:szCs w:val="24"/>
           <w:lang w:val="en-US"/>
         </w:rPr>
-        <w:t xml:space="preserve">Shock waves in </w:t>
-      </w:r>
-      <w:proofErr w:type="spellStart"/>
-      <w:r>
-        <w:rPr>
-          <w:rStyle w:val="HTMLTypewriter"/>
-          <w:rFonts w:ascii="Verdana" w:eastAsiaTheme="minorHAnsi" w:hAnsi="Verdana"/>
-          <w:sz w:val="24"/>
-          <w:szCs w:val="24"/>
-          <w:lang w:val="en-US"/>
-        </w:rPr>
-        <w:t>protoplanetary</w:t>
-      </w:r>
-      <w:proofErr w:type="spellEnd"/>
-      <w:r>
-        <w:rPr>
-          <w:rStyle w:val="HTMLTypewriter"/>
-          <w:rFonts w:ascii="Verdana" w:eastAsiaTheme="minorHAnsi" w:hAnsi="Verdana"/>
-          <w:sz w:val="24"/>
-          <w:szCs w:val="24"/>
-          <w:lang w:val="en-US"/>
-        </w:rPr>
-        <w:t xml:space="preserve"> disks of binaries</w:t>
+        <w:t>Shock waves in protoplanetary disks of binaries</w:t>
       </w:r>
     </w:p>
     <w:p>
@@ -4118,7 +3886,6 @@
           <w:lang w:val="en-US"/>
         </w:rPr>
       </w:pPr>
-      <w:proofErr w:type="spellStart"/>
       <w:r>
         <w:rPr>
           <w:rStyle w:val="HTMLTypewriter"/>
@@ -4129,9 +3896,8 @@
           <w:szCs w:val="24"/>
           <w:lang w:val="en-US"/>
         </w:rPr>
-        <w:t>Eugeny</w:t>
-      </w:r>
-      <w:proofErr w:type="spellEnd"/>
+        <w:t xml:space="preserve">Eugeny </w:t>
+      </w:r>
       <w:r>
         <w:rPr>
           <w:rStyle w:val="HTMLTypewriter"/>
@@ -4142,7 +3908,7 @@
           <w:szCs w:val="24"/>
           <w:lang w:val="en-US"/>
         </w:rPr>
-        <w:t xml:space="preserve"> </w:t>
+        <w:t xml:space="preserve">P. </w:t>
       </w:r>
       <w:r>
         <w:rPr>
@@ -4154,22 +3920,8 @@
           <w:szCs w:val="24"/>
           <w:lang w:val="en-US"/>
         </w:rPr>
-        <w:t xml:space="preserve">P. </w:t>
-      </w:r>
-      <w:proofErr w:type="spellStart"/>
-      <w:r>
-        <w:rPr>
-          <w:rStyle w:val="HTMLTypewriter"/>
-          <w:rFonts w:ascii="Verdana" w:eastAsiaTheme="minorHAnsi" w:hAnsi="Verdana"/>
-          <w:b/>
-          <w:iCs/>
-          <w:sz w:val="24"/>
-          <w:szCs w:val="24"/>
-          <w:lang w:val="en-US"/>
-        </w:rPr>
         <w:t>Kurbatov</w:t>
       </w:r>
-      <w:proofErr w:type="spellEnd"/>
       <w:r>
         <w:rPr>
           <w:rStyle w:val="HTMLTypewriter"/>
@@ -4356,27 +4108,15 @@
           <w:lang w:val="en-US"/>
         </w:rPr>
       </w:pPr>
-      <w:proofErr w:type="spellStart"/>
-      <w:r>
-        <w:rPr>
-          <w:rFonts w:ascii="Verdana" w:hAnsi="Verdana" w:cs="Times New Roman"/>
-          <w:b/>
-          <w:sz w:val="24"/>
-          <w:szCs w:val="24"/>
-          <w:lang w:val="en-US"/>
-        </w:rPr>
-        <w:t>Ildar</w:t>
-      </w:r>
-      <w:proofErr w:type="spellEnd"/>
-      <w:r>
-        <w:rPr>
-          <w:rFonts w:ascii="Verdana" w:hAnsi="Verdana" w:cs="Times New Roman"/>
-          <w:b/>
-          <w:sz w:val="24"/>
-          <w:szCs w:val="24"/>
-          <w:lang w:val="en-US"/>
-        </w:rPr>
-        <w:t xml:space="preserve"> </w:t>
+      <w:r>
+        <w:rPr>
+          <w:rFonts w:ascii="Verdana" w:hAnsi="Verdana" w:cs="Times New Roman"/>
+          <w:b/>
+          <w:sz w:val="24"/>
+          <w:szCs w:val="24"/>
+          <w:lang w:val="en-US"/>
+        </w:rPr>
+        <w:t xml:space="preserve">Ildar </w:t>
       </w:r>
       <w:r>
         <w:rPr>
@@ -4388,27 +4128,15 @@
         </w:rPr>
         <w:t xml:space="preserve">F. </w:t>
       </w:r>
-      <w:proofErr w:type="spellStart"/>
-      <w:r>
-        <w:rPr>
-          <w:rFonts w:ascii="Verdana" w:hAnsi="Verdana" w:cs="Times New Roman"/>
-          <w:b/>
-          <w:sz w:val="24"/>
-          <w:szCs w:val="24"/>
-          <w:lang w:val="en-US"/>
-        </w:rPr>
-        <w:t>Shaikislamov</w:t>
-      </w:r>
-      <w:proofErr w:type="spellEnd"/>
-      <w:r>
-        <w:rPr>
-          <w:rFonts w:ascii="Verdana" w:hAnsi="Verdana" w:cs="Times New Roman"/>
-          <w:b/>
-          <w:sz w:val="24"/>
-          <w:szCs w:val="24"/>
-          <w:lang w:val="en-US"/>
-        </w:rPr>
-        <w:t xml:space="preserve"> - </w:t>
+      <w:r>
+        <w:rPr>
+          <w:rFonts w:ascii="Verdana" w:hAnsi="Verdana" w:cs="Times New Roman"/>
+          <w:b/>
+          <w:sz w:val="24"/>
+          <w:szCs w:val="24"/>
+          <w:lang w:val="en-US"/>
+        </w:rPr>
+        <w:t xml:space="preserve">Shaikislamov - </w:t>
       </w:r>
       <w:r>
         <w:rPr>
@@ -4580,20 +4308,8 @@
           <w:szCs w:val="24"/>
           <w:lang w:val="en-US"/>
         </w:rPr>
-        <w:t xml:space="preserve">Igor I. </w:t>
-      </w:r>
-      <w:proofErr w:type="spellStart"/>
-      <w:r>
-        <w:rPr>
-          <w:rFonts w:ascii="Verdana" w:hAnsi="Verdana" w:cs="Times New Roman"/>
-          <w:b/>
-          <w:sz w:val="24"/>
-          <w:szCs w:val="24"/>
-          <w:lang w:val="en-US"/>
-        </w:rPr>
-        <w:t>Alexeev</w:t>
-      </w:r>
-      <w:proofErr w:type="spellEnd"/>
+        <w:t>Igor I. Alexeev</w:t>
+      </w:r>
       <w:r>
         <w:rPr>
           <w:rFonts w:ascii="Verdana" w:hAnsi="Verdana" w:cs="Times New Roman"/>
@@ -4611,20 +4327,8 @@
           <w:szCs w:val="24"/>
           <w:lang w:val="en-US"/>
         </w:rPr>
-        <w:t xml:space="preserve">and Elena S. </w:t>
-      </w:r>
-      <w:proofErr w:type="spellStart"/>
-      <w:r>
-        <w:rPr>
-          <w:rFonts w:ascii="Verdana" w:hAnsi="Verdana" w:cs="Times New Roman"/>
-          <w:b/>
-          <w:sz w:val="24"/>
-          <w:szCs w:val="24"/>
-          <w:lang w:val="en-US"/>
-        </w:rPr>
-        <w:t>Belenkaya</w:t>
-      </w:r>
-      <w:proofErr w:type="spellEnd"/>
+        <w:t>and Elena S. Belenkaya</w:t>
+      </w:r>
       <w:r>
         <w:rPr>
           <w:rFonts w:ascii="Verdana" w:hAnsi="Verdana" w:cs="Times New Roman"/>
@@ -4634,7 +4338,6 @@
         </w:rPr>
         <w:t xml:space="preserve"> - </w:t>
       </w:r>
-      <w:proofErr w:type="spellStart"/>
       <w:r>
         <w:rPr>
           <w:rFonts w:ascii="Verdana" w:eastAsia="Times New Roman" w:hAnsi="Verdana" w:cs="Times New Roman"/>
@@ -4644,43 +4347,7 @@
           <w:szCs w:val="24"/>
           <w:lang w:val="en-US" w:eastAsia="ru-RU"/>
         </w:rPr>
-        <w:t>Skobeltsyn</w:t>
-      </w:r>
-      <w:proofErr w:type="spellEnd"/>
-      <w:r>
-        <w:rPr>
-          <w:rFonts w:ascii="Verdana" w:eastAsia="Times New Roman" w:hAnsi="Verdana" w:cs="Times New Roman"/>
-          <w:bCs/>
-          <w:kern w:val="36"/>
-          <w:sz w:val="24"/>
-          <w:szCs w:val="24"/>
-          <w:lang w:val="en-US" w:eastAsia="ru-RU"/>
-        </w:rPr>
-        <w:t xml:space="preserve"> Institute of Nuclear Physics, </w:t>
-      </w:r>
-      <w:proofErr w:type="spellStart"/>
-      <w:r>
-        <w:rPr>
-          <w:rFonts w:ascii="Verdana" w:eastAsia="Times New Roman" w:hAnsi="Verdana" w:cs="Times New Roman"/>
-          <w:bCs/>
-          <w:kern w:val="36"/>
-          <w:sz w:val="24"/>
-          <w:szCs w:val="24"/>
-          <w:lang w:val="en-US" w:eastAsia="ru-RU"/>
-        </w:rPr>
-        <w:t>Lomonosov</w:t>
-      </w:r>
-      <w:proofErr w:type="spellEnd"/>
-      <w:r>
-        <w:rPr>
-          <w:rFonts w:ascii="Verdana" w:eastAsia="Times New Roman" w:hAnsi="Verdana" w:cs="Times New Roman"/>
-          <w:bCs/>
-          <w:kern w:val="36"/>
-          <w:sz w:val="24"/>
-          <w:szCs w:val="24"/>
-          <w:lang w:val="en-US" w:eastAsia="ru-RU"/>
-        </w:rPr>
-        <w:t xml:space="preserve"> Moscow State University</w:t>
+        <w:t>Skobeltsyn Institute of Nuclear Physics, Lomonosov Moscow State University</w:t>
       </w:r>
     </w:p>
     <w:p>
@@ -4711,27 +4378,7 @@
           <w:szCs w:val="24"/>
           <w:lang w:val="en-US"/>
         </w:rPr>
-        <w:t xml:space="preserve">Role of the equatorial </w:t>
-      </w:r>
-      <w:proofErr w:type="spellStart"/>
-      <w:r>
-        <w:rPr>
-          <w:rFonts w:ascii="Verdana" w:hAnsi="Verdana" w:cs="Times New Roman"/>
-          <w:sz w:val="24"/>
-          <w:szCs w:val="24"/>
-          <w:lang w:val="en-US"/>
-        </w:rPr>
-        <w:t>magnetodisc</w:t>
-      </w:r>
-      <w:proofErr w:type="spellEnd"/>
-      <w:r>
-        <w:rPr>
-          <w:rFonts w:ascii="Verdana" w:hAnsi="Verdana" w:cs="Times New Roman"/>
-          <w:sz w:val="24"/>
-          <w:szCs w:val="24"/>
-          <w:lang w:val="en-US"/>
-        </w:rPr>
-        <w:t xml:space="preserve"> in the exoplanet magnetosphere dynamics</w:t>
+        <w:t>Role of the equatorial magnetodisc in the exoplanet magnetosphere dynamics</w:t>
       </w:r>
     </w:p>
     <w:p>
@@ -4760,49 +4407,15 @@
           <w:lang w:val="en-US"/>
         </w:rPr>
       </w:pPr>
-      <w:proofErr w:type="spellStart"/>
-      <w:r>
-        <w:rPr>
-          <w:rFonts w:ascii="Verdana" w:hAnsi="Verdana" w:cs="Times New Roman"/>
-          <w:b/>
-          <w:sz w:val="24"/>
-          <w:szCs w:val="24"/>
-          <w:lang w:val="en-US"/>
-        </w:rPr>
-        <w:t>Yaroslav</w:t>
-      </w:r>
-      <w:proofErr w:type="spellEnd"/>
-      <w:r>
-        <w:rPr>
-          <w:rFonts w:ascii="Verdana" w:hAnsi="Verdana" w:cs="Times New Roman"/>
-          <w:b/>
-          <w:sz w:val="24"/>
-          <w:szCs w:val="24"/>
-          <w:lang w:val="en-US"/>
-        </w:rPr>
-        <w:t xml:space="preserve"> N. </w:t>
-      </w:r>
-      <w:proofErr w:type="spellStart"/>
-      <w:r>
-        <w:rPr>
-          <w:rFonts w:ascii="Verdana" w:hAnsi="Verdana" w:cs="Times New Roman"/>
-          <w:b/>
-          <w:sz w:val="24"/>
-          <w:szCs w:val="24"/>
-          <w:lang w:val="en-US"/>
-        </w:rPr>
-        <w:t>Pavluchenkov</w:t>
-      </w:r>
-      <w:proofErr w:type="spellEnd"/>
-      <w:r>
-        <w:rPr>
-          <w:rFonts w:ascii="Verdana" w:hAnsi="Verdana" w:cs="Times New Roman"/>
-          <w:b/>
-          <w:sz w:val="24"/>
-          <w:szCs w:val="24"/>
-          <w:lang w:val="en-US"/>
-        </w:rPr>
-        <w:t xml:space="preserve"> -  </w:t>
+      <w:r>
+        <w:rPr>
+          <w:rFonts w:ascii="Verdana" w:hAnsi="Verdana" w:cs="Times New Roman"/>
+          <w:b/>
+          <w:sz w:val="24"/>
+          <w:szCs w:val="24"/>
+          <w:lang w:val="en-US"/>
+        </w:rPr>
+        <w:t xml:space="preserve">Yaroslav N. Pavluchenkov -  </w:t>
       </w:r>
       <w:r>
         <w:rPr>
@@ -4836,7 +4449,6 @@
           <w:lang w:val="en-US"/>
         </w:rPr>
       </w:pPr>
-      <w:proofErr w:type="spellStart"/>
       <w:r>
         <w:rPr>
           <w:rStyle w:val="HTMLTypewriter"/>
@@ -4845,18 +4457,7 @@
           <w:szCs w:val="24"/>
           <w:lang w:val="en-US"/>
         </w:rPr>
-        <w:t>Protoplanetary</w:t>
-      </w:r>
-      <w:proofErr w:type="spellEnd"/>
-      <w:r>
-        <w:rPr>
-          <w:rStyle w:val="HTMLTypewriter"/>
-          <w:rFonts w:ascii="Verdana" w:eastAsiaTheme="minorHAnsi" w:hAnsi="Verdana"/>
-          <w:sz w:val="24"/>
-          <w:szCs w:val="24"/>
-          <w:lang w:val="en-US"/>
-        </w:rPr>
-        <w:t xml:space="preserve"> disks: observations and basic models</w:t>
+        <w:t>Protoplanetary disks: observations and basic models</w:t>
       </w:r>
     </w:p>
     <w:p>
@@ -4925,7 +4526,6 @@
         </w:rPr>
         <w:t xml:space="preserve">. </w:t>
       </w:r>
-      <w:proofErr w:type="spellStart"/>
       <w:r>
         <w:rPr>
           <w:rFonts w:ascii="Verdana" w:hAnsi="Verdana" w:cs="Times New Roman"/>
@@ -4936,7 +4536,6 @@
         </w:rPr>
         <w:t>Savanov</w:t>
       </w:r>
-      <w:proofErr w:type="spellEnd"/>
       <w:r>
         <w:rPr>
           <w:rFonts w:ascii="Verdana" w:hAnsi="Verdana" w:cs="Times New Roman"/>
@@ -4985,19 +4584,8 @@
           <w:szCs w:val="24"/>
           <w:lang w:val="en-US"/>
         </w:rPr>
-        <w:t xml:space="preserve">Stellar </w:t>
-      </w:r>
-      <w:proofErr w:type="spellStart"/>
-      <w:r>
-        <w:rPr>
-          <w:rFonts w:ascii="Verdana" w:hAnsi="Verdana" w:cs="Times New Roman"/>
-          <w:sz w:val="24"/>
-          <w:szCs w:val="24"/>
-          <w:lang w:val="en-US"/>
-        </w:rPr>
-        <w:t>superflares</w:t>
-      </w:r>
-      <w:proofErr w:type="spellEnd"/>
+        <w:t>Stellar superflares</w:t>
+      </w:r>
     </w:p>
     <w:p>
       <w:pPr>
@@ -5050,9 +4638,8 @@
           <w:szCs w:val="24"/>
           <w:lang w:val="en-US" w:eastAsia="ru-RU"/>
         </w:rPr>
-        <w:t xml:space="preserve">Working languages of the school </w:t>
-      </w:r>
-      <w:proofErr w:type="gramStart"/>
+        <w:t xml:space="preserve">Working languages of the school are </w:t>
+      </w:r>
       <w:r>
         <w:rPr>
           <w:rFonts w:ascii="Verdana" w:eastAsia="Times New Roman" w:hAnsi="Verdana" w:cs="Times New Roman"/>
@@ -5060,54 +4647,44 @@
           <w:szCs w:val="24"/>
           <w:lang w:val="en-US" w:eastAsia="ru-RU"/>
         </w:rPr>
-        <w:t xml:space="preserve">are </w:t>
+        <w:t xml:space="preserve"> </w:t>
       </w:r>
       <w:r>
         <w:rPr>
           <w:rFonts w:ascii="Verdana" w:eastAsia="Times New Roman" w:hAnsi="Verdana" w:cs="Times New Roman"/>
+          <w:b/>
           <w:sz w:val="24"/>
           <w:szCs w:val="24"/>
           <w:lang w:val="en-US" w:eastAsia="ru-RU"/>
         </w:rPr>
-        <w:t xml:space="preserve"> </w:t>
+        <w:t>English</w:t>
       </w:r>
       <w:r>
         <w:rPr>
           <w:rFonts w:ascii="Verdana" w:eastAsia="Times New Roman" w:hAnsi="Verdana" w:cs="Times New Roman"/>
-          <w:b/>
           <w:sz w:val="24"/>
           <w:szCs w:val="24"/>
           <w:lang w:val="en-US" w:eastAsia="ru-RU"/>
         </w:rPr>
-        <w:t>English</w:t>
-      </w:r>
-      <w:proofErr w:type="gramEnd"/>
+        <w:t xml:space="preserve"> and </w:t>
+      </w:r>
       <w:r>
         <w:rPr>
           <w:rFonts w:ascii="Verdana" w:eastAsia="Times New Roman" w:hAnsi="Verdana" w:cs="Times New Roman"/>
+          <w:b/>
           <w:sz w:val="24"/>
           <w:szCs w:val="24"/>
           <w:lang w:val="en-US" w:eastAsia="ru-RU"/>
         </w:rPr>
-        <w:t xml:space="preserve"> and </w:t>
+        <w:t>Russian</w:t>
       </w:r>
       <w:r>
         <w:rPr>
           <w:rFonts w:ascii="Verdana" w:eastAsia="Times New Roman" w:hAnsi="Verdana" w:cs="Times New Roman"/>
-          <w:b/>
           <w:sz w:val="24"/>
           <w:szCs w:val="24"/>
           <w:lang w:val="en-US" w:eastAsia="ru-RU"/>
         </w:rPr>
-        <w:t>Russian</w:t>
-      </w:r>
-      <w:r>
-        <w:rPr>
-          <w:rFonts w:ascii="Verdana" w:eastAsia="Times New Roman" w:hAnsi="Verdana" w:cs="Times New Roman"/>
-          <w:sz w:val="24"/>
-          <w:szCs w:val="24"/>
-          <w:lang w:val="en-US" w:eastAsia="ru-RU"/>
-        </w:rPr>
         <w:t>.</w:t>
       </w:r>
     </w:p>
@@ -5244,7 +4821,6 @@
           <w:lang w:val="en-US"/>
         </w:rPr>
       </w:pPr>
-      <w:proofErr w:type="spellStart"/>
       <w:r>
         <w:rPr>
           <w:rFonts w:ascii="Verdana" w:hAnsi="Verdana" w:cs="Verdana"/>
@@ -5253,9 +4829,8 @@
           <w:szCs w:val="24"/>
           <w:lang w:val="en-US"/>
         </w:rPr>
-        <w:t>Fateeva</w:t>
-      </w:r>
-      <w:proofErr w:type="spellEnd"/>
+        <w:t>Fateeva Anna +7(9</w:t>
+      </w:r>
       <w:r>
         <w:rPr>
           <w:rFonts w:ascii="Verdana" w:hAnsi="Verdana" w:cs="Verdana"/>
@@ -5264,9 +4839,8 @@
           <w:szCs w:val="24"/>
           <w:lang w:val="en-US"/>
         </w:rPr>
-        <w:t xml:space="preserve"> Anna +7(9</w:t>
-      </w:r>
-      <w:proofErr w:type="gramStart"/>
+        <w:t>xx</w:t>
+      </w:r>
       <w:r>
         <w:rPr>
           <w:rFonts w:ascii="Verdana" w:hAnsi="Verdana" w:cs="Verdana"/>
@@ -5275,6 +4849,57 @@
           <w:szCs w:val="24"/>
           <w:lang w:val="en-US"/>
         </w:rPr>
+        <w:t>)</w:t>
+      </w:r>
+      <w:r>
+        <w:rPr>
+          <w:rFonts w:ascii="Verdana" w:hAnsi="Verdana" w:cs="Verdana"/>
+          <w:color w:val="000000"/>
+          <w:sz w:val="24"/>
+          <w:szCs w:val="24"/>
+          <w:lang w:val="en-US"/>
+        </w:rPr>
+        <w:t>xxxxxxxx</w:t>
+      </w:r>
+      <w:r>
+        <w:rPr>
+          <w:rFonts w:ascii="Verdana" w:hAnsi="Verdana" w:cs="Verdana"/>
+          <w:color w:val="000000"/>
+          <w:sz w:val="24"/>
+          <w:szCs w:val="24"/>
+          <w:lang w:val="en-US"/>
+        </w:rPr>
+        <w:t xml:space="preserve"> (Moscow)</w:t>
+      </w:r>
+    </w:p>
+    <w:p>
+      <w:pPr>
+        <w:rPr>
+          <w:rFonts w:ascii="Verdana" w:hAnsi="Verdana" w:cs="Verdana"/>
+          <w:color w:val="000000"/>
+          <w:sz w:val="24"/>
+          <w:szCs w:val="24"/>
+          <w:lang w:val="en-US"/>
+        </w:rPr>
+      </w:pPr>
+      <w:r>
+        <w:rPr>
+          <w:rFonts w:ascii="Verdana" w:hAnsi="Verdana" w:cs="Verdana"/>
+          <w:color w:val="000000"/>
+          <w:sz w:val="24"/>
+          <w:szCs w:val="24"/>
+          <w:lang w:val="en-US"/>
+        </w:rPr>
+        <w:t>Arakcheev Artem +7(9</w:t>
+      </w:r>
+      <w:r>
+        <w:rPr>
+          <w:rFonts w:ascii="Verdana" w:hAnsi="Verdana" w:cs="Verdana"/>
+          <w:color w:val="000000"/>
+          <w:sz w:val="24"/>
+          <w:szCs w:val="24"/>
+          <w:lang w:val="en-US"/>
+        </w:rPr>
         <w:t>xx</w:t>
       </w:r>
       <w:r>
@@ -5287,7 +4912,6 @@
         </w:rPr>
         <w:t>)</w:t>
       </w:r>
-      <w:proofErr w:type="spellStart"/>
       <w:r>
         <w:rPr>
           <w:rFonts w:ascii="Verdana" w:hAnsi="Verdana" w:cs="Verdana"/>
@@ -5298,107 +4922,6 @@
         </w:rPr>
         <w:t>xxxxxxxx</w:t>
       </w:r>
-      <w:proofErr w:type="spellEnd"/>
-      <w:proofErr w:type="gramEnd"/>
-      <w:r>
-        <w:rPr>
-          <w:rFonts w:ascii="Verdana" w:hAnsi="Verdana" w:cs="Verdana"/>
-          <w:color w:val="000000"/>
-          <w:sz w:val="24"/>
-          <w:szCs w:val="24"/>
-          <w:lang w:val="en-US"/>
-        </w:rPr>
-        <w:t xml:space="preserve"> (Moscow)</w:t>
-      </w:r>
-    </w:p>
-    <w:p>
-      <w:pPr>
-        <w:rPr>
-          <w:rFonts w:ascii="Verdana" w:hAnsi="Verdana" w:cs="Verdana"/>
-          <w:color w:val="000000"/>
-          <w:sz w:val="24"/>
-          <w:szCs w:val="24"/>
-          <w:lang w:val="en-US"/>
-        </w:rPr>
-      </w:pPr>
-      <w:proofErr w:type="spellStart"/>
-      <w:r>
-        <w:rPr>
-          <w:rFonts w:ascii="Verdana" w:hAnsi="Verdana" w:cs="Verdana"/>
-          <w:color w:val="000000"/>
-          <w:sz w:val="24"/>
-          <w:szCs w:val="24"/>
-          <w:lang w:val="en-US"/>
-        </w:rPr>
-        <w:t>Arakcheev</w:t>
-      </w:r>
-      <w:proofErr w:type="spellEnd"/>
-      <w:r>
-        <w:rPr>
-          <w:rFonts w:ascii="Verdana" w:hAnsi="Verdana" w:cs="Verdana"/>
-          <w:color w:val="000000"/>
-          <w:sz w:val="24"/>
-          <w:szCs w:val="24"/>
-          <w:lang w:val="en-US"/>
-        </w:rPr>
-        <w:t xml:space="preserve"> </w:t>
-      </w:r>
-      <w:proofErr w:type="spellStart"/>
-      <w:r>
-        <w:rPr>
-          <w:rFonts w:ascii="Verdana" w:hAnsi="Verdana" w:cs="Verdana"/>
-          <w:color w:val="000000"/>
-          <w:sz w:val="24"/>
-          <w:szCs w:val="24"/>
-          <w:lang w:val="en-US"/>
-        </w:rPr>
-        <w:t>Artem</w:t>
-      </w:r>
-      <w:proofErr w:type="spellEnd"/>
-      <w:r>
-        <w:rPr>
-          <w:rFonts w:ascii="Verdana" w:hAnsi="Verdana" w:cs="Verdana"/>
-          <w:color w:val="000000"/>
-          <w:sz w:val="24"/>
-          <w:szCs w:val="24"/>
-          <w:lang w:val="en-US"/>
-        </w:rPr>
-        <w:t xml:space="preserve"> +7(9</w:t>
-      </w:r>
-      <w:proofErr w:type="gramStart"/>
-      <w:r>
-        <w:rPr>
-          <w:rFonts w:ascii="Verdana" w:hAnsi="Verdana" w:cs="Verdana"/>
-          <w:color w:val="000000"/>
-          <w:sz w:val="24"/>
-          <w:szCs w:val="24"/>
-          <w:lang w:val="en-US"/>
-        </w:rPr>
-        <w:t>xx</w:t>
-      </w:r>
-      <w:r>
-        <w:rPr>
-          <w:rFonts w:ascii="Verdana" w:hAnsi="Verdana" w:cs="Verdana"/>
-          <w:color w:val="000000"/>
-          <w:sz w:val="24"/>
-          <w:szCs w:val="24"/>
-          <w:lang w:val="en-US"/>
-        </w:rPr>
-        <w:t>)</w:t>
-      </w:r>
-      <w:proofErr w:type="spellStart"/>
-      <w:r>
-        <w:rPr>
-          <w:rFonts w:ascii="Verdana" w:hAnsi="Verdana" w:cs="Verdana"/>
-          <w:color w:val="000000"/>
-          <w:sz w:val="24"/>
-          <w:szCs w:val="24"/>
-          <w:lang w:val="en-US"/>
-        </w:rPr>
-        <w:t>xxxxxxxx</w:t>
-      </w:r>
-      <w:proofErr w:type="spellEnd"/>
-      <w:proofErr w:type="gramEnd"/>
       <w:r>
         <w:rPr>
           <w:rFonts w:ascii="Verdana" w:hAnsi="Verdana" w:cs="Verdana"/>
@@ -5680,6 +5203,8 @@
           <w:lang w:val="en-US"/>
         </w:rPr>
       </w:pPr>
+      <w:bookmarkStart w:id="0" w:name="_GoBack"/>
+      <w:bookmarkEnd w:id="0"/>
     </w:p>
     <w:p>
       <w:pPr>
@@ -5850,45 +5375,14 @@
           <w:lang w:val="en-US"/>
         </w:rPr>
       </w:pPr>
-      <w:proofErr w:type="spellStart"/>
-      <w:r>
-        <w:rPr>
-          <w:rFonts w:ascii="Verdana" w:hAnsi="Verdana" w:cs="Verdana"/>
-          <w:sz w:val="24"/>
-          <w:szCs w:val="24"/>
-          <w:lang w:val="en-US"/>
-        </w:rPr>
-        <w:t>Pyatnitskaya</w:t>
-      </w:r>
-      <w:proofErr w:type="spellEnd"/>
-      <w:r>
-        <w:rPr>
-          <w:rFonts w:ascii="Verdana" w:hAnsi="Verdana" w:cs="Verdana"/>
-          <w:sz w:val="24"/>
-          <w:szCs w:val="24"/>
-          <w:lang w:val="en-US"/>
-        </w:rPr>
-        <w:t xml:space="preserve"> </w:t>
-      </w:r>
-      <w:proofErr w:type="spellStart"/>
-      <w:r>
-        <w:rPr>
-          <w:rFonts w:ascii="Verdana" w:hAnsi="Verdana" w:cs="Verdana"/>
-          <w:sz w:val="24"/>
-          <w:szCs w:val="24"/>
-          <w:lang w:val="en-US"/>
-        </w:rPr>
-        <w:t>st.</w:t>
-      </w:r>
-      <w:proofErr w:type="spellEnd"/>
-      <w:r>
-        <w:rPr>
-          <w:rFonts w:ascii="Verdana" w:hAnsi="Verdana" w:cs="Verdana"/>
-          <w:sz w:val="24"/>
-          <w:szCs w:val="24"/>
-          <w:lang w:val="en-US"/>
-        </w:rPr>
-        <w:t>, 48, Moscow, Russia</w:t>
+      <w:r>
+        <w:rPr>
+          <w:rFonts w:ascii="Verdana" w:hAnsi="Verdana" w:cs="Verdana"/>
+          <w:sz w:val="24"/>
+          <w:szCs w:val="24"/>
+          <w:lang w:val="en-US"/>
+        </w:rPr>
+        <w:t>Pyatnitskaya st., 48, Moscow, Russia</w:t>
       </w:r>
     </w:p>
     <w:p>
@@ -5971,7 +5465,7 @@
           <w:szCs w:val="29"/>
           <w:lang w:val="en-GB"/>
         </w:rPr>
-        <w:t>Preliminary Program</w:t>
+        <w:t>Program</w:t>
       </w:r>
     </w:p>
     <w:p>
@@ -5984,8 +5478,6 @@
           <w:lang w:val="en-US"/>
         </w:rPr>
       </w:pPr>
-      <w:bookmarkStart w:id="0" w:name="_GoBack"/>
-      <w:bookmarkEnd w:id="0"/>
     </w:p>
     <w:sectPr>
       <w:pgSz w:w="11906" w:h="16838"/>

</xml_diff>